<commit_message>
Update for presentation and assignment
</commit_message>
<xml_diff>
--- a/Pro lektory/Zadani.docx
+++ b/Pro lektory/Zadani.docx
@@ -59,6 +59,7 @@
       <w:r>
         <w:rPr>
           <w:noProof/>
+          <w:lang w:val="en-US" w:eastAsia="en-US"/>
         </w:rPr>
         <w:drawing>
           <wp:inline distT="0" distB="0" distL="0" distR="0">
@@ -108,50 +109,120 @@
         <w:pStyle w:val="Zadani"/>
       </w:pPr>
       <w:r>
-        <w:t>Naprogramuj</w:t>
-      </w:r>
-      <w:r>
-        <w:t>te</w:t>
-      </w:r>
-      <w:r>
-        <w:t xml:space="preserve"> </w:t>
-      </w:r>
-      <w:r>
-        <w:t xml:space="preserve">kočku tak, aby </w:t>
-      </w:r>
-      <w:r>
-        <w:t>obe</w:t>
-      </w:r>
-      <w:r>
-        <w:t>š</w:t>
-      </w:r>
-      <w:r>
-        <w:t>l</w:t>
-      </w:r>
-      <w:r>
-        <w:t>a</w:t>
-      </w:r>
-      <w:r>
-        <w:t xml:space="preserve"> </w:t>
-      </w:r>
-      <w:r>
-        <w:t xml:space="preserve">digitální </w:t>
-      </w:r>
-      <w:r>
-        <w:t xml:space="preserve">ležatou osmičku od kraje </w:t>
-      </w:r>
-      <w:r>
-        <w:t xml:space="preserve">okna </w:t>
-      </w:r>
-      <w:r>
-        <w:t>ke kraji.</w:t>
-      </w:r>
+        <w:t>Naprogramujte myš tak, aby se ovládala pomocí šipek na klávesnici.</w:t>
+      </w:r>
+    </w:p>
+    <w:p>
+      <w:pPr>
+        <w:pStyle w:val="Zadani"/>
+      </w:pPr>
+      <w:r>
+        <w:t>Položte pár stromů na herní plochu. Třeba takhle:</w:t>
+      </w:r>
+      <w:bookmarkStart w:id="0" w:name="_GoBack"/>
+      <w:bookmarkEnd w:id="0"/>
       <w:r>
         <w:br/>
       </w:r>
       <w:r>
         <w:rPr>
           <w:noProof/>
+          <w:lang w:val="en-US" w:eastAsia="en-US"/>
+        </w:rPr>
+        <w:drawing>
+          <wp:inline distT="0" distB="0" distL="0" distR="0" wp14:anchorId="7F66A942" wp14:editId="20785159">
+            <wp:extent cx="3646751" cy="2263140"/>
+            <wp:effectExtent l="0" t="0" r="0" b="3810"/>
+            <wp:docPr id="3" name="Picture 3"/>
+            <wp:cNvGraphicFramePr>
+              <a:graphicFrameLocks xmlns:a="http://schemas.openxmlformats.org/drawingml/2006/main" noChangeAspect="1"/>
+            </wp:cNvGraphicFramePr>
+            <a:graphic xmlns:a="http://schemas.openxmlformats.org/drawingml/2006/main">
+              <a:graphicData uri="http://schemas.openxmlformats.org/drawingml/2006/picture">
+                <pic:pic xmlns:pic="http://schemas.openxmlformats.org/drawingml/2006/picture">
+                  <pic:nvPicPr>
+                    <pic:cNvPr id="0" name="maze-1.png"/>
+                    <pic:cNvPicPr/>
+                  </pic:nvPicPr>
+                  <pic:blipFill>
+                    <a:blip r:embed="rId7">
+                      <a:extLst>
+                        <a:ext uri="{28A0092B-C50C-407E-A947-70E740481C1C}">
+                          <a14:useLocalDpi xmlns:a14="http://schemas.microsoft.com/office/drawing/2010/main" val="0"/>
+                        </a:ext>
+                      </a:extLst>
+                    </a:blip>
+                    <a:stretch>
+                      <a:fillRect/>
+                    </a:stretch>
+                  </pic:blipFill>
+                  <pic:spPr>
+                    <a:xfrm>
+                      <a:off x="0" y="0"/>
+                      <a:ext cx="3648046" cy="2263944"/>
+                    </a:xfrm>
+                    <a:prstGeom prst="rect">
+                      <a:avLst/>
+                    </a:prstGeom>
+                  </pic:spPr>
+                </pic:pic>
+              </a:graphicData>
+            </a:graphic>
+          </wp:inline>
+        </w:drawing>
+      </w:r>
+    </w:p>
+    <w:p>
+      <w:pPr>
+        <w:pStyle w:val="Zadani"/>
+      </w:pPr>
+      <w:r>
+        <w:lastRenderedPageBreak/>
+        <w:t>Naprogramuj</w:t>
+      </w:r>
+      <w:r>
+        <w:t>te</w:t>
+      </w:r>
+      <w:r>
+        <w:t xml:space="preserve"> </w:t>
+      </w:r>
+      <w:r>
+        <w:t xml:space="preserve">kočku tak, aby </w:t>
+      </w:r>
+      <w:r>
+        <w:t>obe</w:t>
+      </w:r>
+      <w:r>
+        <w:t>š</w:t>
+      </w:r>
+      <w:r>
+        <w:t>l</w:t>
+      </w:r>
+      <w:r>
+        <w:t>a</w:t>
+      </w:r>
+      <w:r>
+        <w:t xml:space="preserve"> </w:t>
+      </w:r>
+      <w:r>
+        <w:t xml:space="preserve">digitální </w:t>
+      </w:r>
+      <w:r>
+        <w:t xml:space="preserve">ležatou osmičku od kraje </w:t>
+      </w:r>
+      <w:r>
+        <w:t xml:space="preserve">okna </w:t>
+      </w:r>
+      <w:r>
+        <w:t>ke kraji.</w:t>
+      </w:r>
+      <w:r>
+        <w:br/>
+      </w:r>
+      <w:r>
+        <w:rPr>
+          <w:noProof/>
+          <w:lang w:val="en-US" w:eastAsia="en-US"/>
         </w:rPr>
         <w:drawing>
           <wp:inline distT="0" distB="0" distL="0" distR="0">
@@ -169,7 +240,7 @@
                     <pic:cNvPicPr/>
                   </pic:nvPicPr>
                   <pic:blipFill>
-                    <a:blip r:embed="rId7">
+                    <a:blip r:embed="rId8">
                       <a:extLst>
                         <a:ext uri="{28A0092B-C50C-407E-A947-70E740481C1C}">
                           <a14:useLocalDpi xmlns:a14="http://schemas.microsoft.com/office/drawing/2010/main" val="0"/>
@@ -231,7 +302,6 @@
         <w:pStyle w:val="Zadani"/>
       </w:pPr>
       <w:r>
-        <w:lastRenderedPageBreak/>
         <w:t>Vytvoř</w:t>
       </w:r>
       <w:r>
@@ -242,80 +312,6 @@
       </w:r>
       <w:r>
         <w:t>stromů.</w:t>
-      </w:r>
-      <w:r>
-        <w:br/>
-      </w:r>
-      <w:bookmarkStart w:id="0" w:name="_GoBack"/>
-      <w:r>
-        <w:rPr>
-          <w:noProof/>
-        </w:rPr>
-        <w:drawing>
-          <wp:inline distT="0" distB="0" distL="0" distR="0">
-            <wp:extent cx="3646751" cy="2263140"/>
-            <wp:effectExtent l="0" t="0" r="0" b="3810"/>
-            <wp:docPr id="3" name="Picture 3"/>
-            <wp:cNvGraphicFramePr>
-              <a:graphicFrameLocks xmlns:a="http://schemas.openxmlformats.org/drawingml/2006/main" noChangeAspect="1"/>
-            </wp:cNvGraphicFramePr>
-            <a:graphic xmlns:a="http://schemas.openxmlformats.org/drawingml/2006/main">
-              <a:graphicData uri="http://schemas.openxmlformats.org/drawingml/2006/picture">
-                <pic:pic xmlns:pic="http://schemas.openxmlformats.org/drawingml/2006/picture">
-                  <pic:nvPicPr>
-                    <pic:cNvPr id="0" name="maze-1.png"/>
-                    <pic:cNvPicPr/>
-                  </pic:nvPicPr>
-                  <pic:blipFill>
-                    <a:blip r:embed="rId8">
-                      <a:extLst>
-                        <a:ext uri="{28A0092B-C50C-407E-A947-70E740481C1C}">
-                          <a14:useLocalDpi xmlns:a14="http://schemas.microsoft.com/office/drawing/2010/main" val="0"/>
-                        </a:ext>
-                      </a:extLst>
-                    </a:blip>
-                    <a:stretch>
-                      <a:fillRect/>
-                    </a:stretch>
-                  </pic:blipFill>
-                  <pic:spPr>
-                    <a:xfrm>
-                      <a:off x="0" y="0"/>
-                      <a:ext cx="3648046" cy="2263944"/>
-                    </a:xfrm>
-                    <a:prstGeom prst="rect">
-                      <a:avLst/>
-                    </a:prstGeom>
-                  </pic:spPr>
-                </pic:pic>
-              </a:graphicData>
-            </a:graphic>
-          </wp:inline>
-        </w:drawing>
-      </w:r>
-      <w:bookmarkEnd w:id="0"/>
-    </w:p>
-    <w:p>
-      <w:pPr>
-        <w:pStyle w:val="Zadani"/>
-      </w:pPr>
-      <w:r>
-        <w:t>Naprogramujte</w:t>
-      </w:r>
-      <w:r>
-        <w:t xml:space="preserve"> </w:t>
-      </w:r>
-      <w:r>
-        <w:t>myš</w:t>
-      </w:r>
-      <w:r>
-        <w:t xml:space="preserve"> </w:t>
-      </w:r>
-      <w:r>
-        <w:t>tak, aby se ovládala pomocí šipek na klávesnici</w:t>
-      </w:r>
-      <w:r>
-        <w:t>.</w:t>
       </w:r>
     </w:p>
     <w:p>

</xml_diff>